<commit_message>
chore(report): Modified the report of week 1
</commit_message>
<xml_diff>
--- a/Documents/Report_Week_1.docx
+++ b/Documents/Report_Week_1.docx
@@ -158,6 +158,45 @@
         </w:rPr>
       </w:sdtEndPr>
       <w:sdtContent>
+        <w:p>
+          <w:pPr>
+            <w:pStyle w:val="En-ttedetabledesmatires"/>
+            <w:rPr>
+              <w:rFonts w:asciiTheme="minorHAnsi" w:eastAsiaTheme="minorEastAsia" w:hAnsiTheme="minorHAnsi" w:cstheme="minorBidi"/>
+              <w:b w:val="0"/>
+              <w:bCs w:val="0"/>
+              <w:color w:val="auto"/>
+              <w:sz w:val="22"/>
+              <w:szCs w:val="22"/>
+            </w:rPr>
+          </w:pPr>
+        </w:p>
+        <w:p>
+          <w:pPr>
+            <w:pStyle w:val="En-ttedetabledesmatires"/>
+            <w:rPr>
+              <w:rFonts w:asciiTheme="minorHAnsi" w:eastAsiaTheme="minorEastAsia" w:hAnsiTheme="minorHAnsi" w:cstheme="minorBidi"/>
+              <w:b w:val="0"/>
+              <w:bCs w:val="0"/>
+              <w:color w:val="auto"/>
+              <w:sz w:val="22"/>
+              <w:szCs w:val="22"/>
+            </w:rPr>
+          </w:pPr>
+        </w:p>
+        <w:p>
+          <w:pPr>
+            <w:pStyle w:val="En-ttedetabledesmatires"/>
+            <w:rPr>
+              <w:rFonts w:asciiTheme="minorHAnsi" w:eastAsiaTheme="minorEastAsia" w:hAnsiTheme="minorHAnsi" w:cstheme="minorBidi"/>
+              <w:b w:val="0"/>
+              <w:bCs w:val="0"/>
+              <w:color w:val="auto"/>
+              <w:sz w:val="22"/>
+              <w:szCs w:val="22"/>
+            </w:rPr>
+          </w:pPr>
+        </w:p>
         <w:p>
           <w:pPr>
             <w:pStyle w:val="En-ttedetabledesmatires"/>
@@ -202,7 +241,7 @@
             </w:rPr>
             <w:fldChar w:fldCharType="separate"/>
           </w:r>
-          <w:hyperlink w:anchor="_Toc212652312" w:history="1">
+          <w:hyperlink w:anchor="_Toc212717325" w:history="1">
             <w:r>
               <w:rPr>
                 <w:rStyle w:val="Lienhypertexte"/>
@@ -229,7 +268,7 @@
                 <w:noProof/>
                 <w:webHidden/>
               </w:rPr>
-              <w:instrText xml:space="preserve"> PAGEREF _Toc212652312 \h </w:instrText>
+              <w:instrText xml:space="preserve"> PAGEREF _Toc212717325 \h </w:instrText>
             </w:r>
             <w:r>
               <w:rPr>
@@ -249,7 +288,7 @@
                 <w:noProof/>
                 <w:webHidden/>
               </w:rPr>
-              <w:t>1</w:t>
+              <w:t>2</w:t>
             </w:r>
             <w:r>
               <w:rPr>
@@ -277,7 +316,7 @@
               <w14:ligatures w14:val="standardContextual"/>
             </w:rPr>
           </w:pPr>
-          <w:hyperlink w:anchor="_Toc212652313" w:history="1">
+          <w:hyperlink w:anchor="_Toc212717326" w:history="1">
             <w:r>
               <w:rPr>
                 <w:rStyle w:val="Lienhypertexte"/>
@@ -304,7 +343,7 @@
                 <w:noProof/>
                 <w:webHidden/>
               </w:rPr>
-              <w:instrText xml:space="preserve"> PAGEREF _Toc212652313 \h </w:instrText>
+              <w:instrText xml:space="preserve"> PAGEREF _Toc212717326 \h </w:instrText>
             </w:r>
             <w:r>
               <w:rPr>
@@ -324,7 +363,7 @@
                 <w:noProof/>
                 <w:webHidden/>
               </w:rPr>
-              <w:t>1</w:t>
+              <w:t>2</w:t>
             </w:r>
             <w:r>
               <w:rPr>
@@ -352,7 +391,7 @@
               <w14:ligatures w14:val="standardContextual"/>
             </w:rPr>
           </w:pPr>
-          <w:hyperlink w:anchor="_Toc212652314" w:history="1">
+          <w:hyperlink w:anchor="_Toc212717327" w:history="1">
             <w:r>
               <w:rPr>
                 <w:rStyle w:val="Lienhypertexte"/>
@@ -379,7 +418,7 @@
                 <w:noProof/>
                 <w:webHidden/>
               </w:rPr>
-              <w:instrText xml:space="preserve"> PAGEREF _Toc212652314 \h </w:instrText>
+              <w:instrText xml:space="preserve"> PAGEREF _Toc212717327 \h </w:instrText>
             </w:r>
             <w:r>
               <w:rPr>
@@ -427,7 +466,7 @@
               <w14:ligatures w14:val="standardContextual"/>
             </w:rPr>
           </w:pPr>
-          <w:hyperlink w:anchor="_Toc212652315" w:history="1">
+          <w:hyperlink w:anchor="_Toc212717328" w:history="1">
             <w:r>
               <w:rPr>
                 <w:rStyle w:val="Lienhypertexte"/>
@@ -454,7 +493,7 @@
                 <w:noProof/>
                 <w:webHidden/>
               </w:rPr>
-              <w:instrText xml:space="preserve"> PAGEREF _Toc212652315 \h </w:instrText>
+              <w:instrText xml:space="preserve"> PAGEREF _Toc212717328 \h </w:instrText>
             </w:r>
             <w:r>
               <w:rPr>
@@ -474,7 +513,7 @@
                 <w:noProof/>
                 <w:webHidden/>
               </w:rPr>
-              <w:t>2</w:t>
+              <w:t>3</w:t>
             </w:r>
             <w:r>
               <w:rPr>
@@ -502,7 +541,7 @@
               <w14:ligatures w14:val="standardContextual"/>
             </w:rPr>
           </w:pPr>
-          <w:hyperlink w:anchor="_Toc212652316" w:history="1">
+          <w:hyperlink w:anchor="_Toc212717329" w:history="1">
             <w:r>
               <w:rPr>
                 <w:rStyle w:val="Lienhypertexte"/>
@@ -529,7 +568,7 @@
                 <w:noProof/>
                 <w:webHidden/>
               </w:rPr>
-              <w:instrText xml:space="preserve"> PAGEREF _Toc212652316 \h </w:instrText>
+              <w:instrText xml:space="preserve"> PAGEREF _Toc212717329 \h </w:instrText>
             </w:r>
             <w:r>
               <w:rPr>
@@ -549,7 +588,7 @@
                 <w:noProof/>
                 <w:webHidden/>
               </w:rPr>
-              <w:t>2</w:t>
+              <w:t>3</w:t>
             </w:r>
             <w:r>
               <w:rPr>
@@ -577,7 +616,7 @@
               <w14:ligatures w14:val="standardContextual"/>
             </w:rPr>
           </w:pPr>
-          <w:hyperlink w:anchor="_Toc212652317" w:history="1">
+          <w:hyperlink w:anchor="_Toc212717330" w:history="1">
             <w:r>
               <w:rPr>
                 <w:rStyle w:val="Lienhypertexte"/>
@@ -604,7 +643,7 @@
                 <w:noProof/>
                 <w:webHidden/>
               </w:rPr>
-              <w:instrText xml:space="preserve"> PAGEREF _Toc212652317 \h </w:instrText>
+              <w:instrText xml:space="preserve"> PAGEREF _Toc212717330 \h </w:instrText>
             </w:r>
             <w:r>
               <w:rPr>
@@ -652,7 +691,7 @@
               <w14:ligatures w14:val="standardContextual"/>
             </w:rPr>
           </w:pPr>
-          <w:hyperlink w:anchor="_Toc212652318" w:history="1">
+          <w:hyperlink w:anchor="_Toc212717331" w:history="1">
             <w:r>
               <w:rPr>
                 <w:rStyle w:val="Lienhypertexte"/>
@@ -679,7 +718,7 @@
                 <w:noProof/>
                 <w:webHidden/>
               </w:rPr>
-              <w:instrText xml:space="preserve"> PAGEREF _Toc212652318 \h </w:instrText>
+              <w:instrText xml:space="preserve"> PAGEREF _Toc212717331 \h </w:instrText>
             </w:r>
             <w:r>
               <w:rPr>
@@ -699,7 +738,7 @@
                 <w:noProof/>
                 <w:webHidden/>
               </w:rPr>
-              <w:t>3</w:t>
+              <w:t>4</w:t>
             </w:r>
             <w:r>
               <w:rPr>
@@ -727,7 +766,7 @@
               <w14:ligatures w14:val="standardContextual"/>
             </w:rPr>
           </w:pPr>
-          <w:hyperlink w:anchor="_Toc212652319" w:history="1">
+          <w:hyperlink w:anchor="_Toc212717332" w:history="1">
             <w:r>
               <w:rPr>
                 <w:rStyle w:val="Lienhypertexte"/>
@@ -754,7 +793,7 @@
                 <w:noProof/>
                 <w:webHidden/>
               </w:rPr>
-              <w:instrText xml:space="preserve"> PAGEREF _Toc212652319 \h </w:instrText>
+              <w:instrText xml:space="preserve"> PAGEREF _Toc212717332 \h </w:instrText>
             </w:r>
             <w:r>
               <w:rPr>
@@ -774,7 +813,7 @@
                 <w:noProof/>
                 <w:webHidden/>
               </w:rPr>
-              <w:t>3</w:t>
+              <w:t>4</w:t>
             </w:r>
             <w:r>
               <w:rPr>
@@ -802,7 +841,7 @@
               <w14:ligatures w14:val="standardContextual"/>
             </w:rPr>
           </w:pPr>
-          <w:hyperlink w:anchor="_Toc212652320" w:history="1">
+          <w:hyperlink w:anchor="_Toc212717333" w:history="1">
             <w:r>
               <w:rPr>
                 <w:rStyle w:val="Lienhypertexte"/>
@@ -829,7 +868,7 @@
                 <w:noProof/>
                 <w:webHidden/>
               </w:rPr>
-              <w:instrText xml:space="preserve"> PAGEREF _Toc212652320 \h </w:instrText>
+              <w:instrText xml:space="preserve"> PAGEREF _Toc212717333 \h </w:instrText>
             </w:r>
             <w:r>
               <w:rPr>
@@ -849,7 +888,7 @@
                 <w:noProof/>
                 <w:webHidden/>
               </w:rPr>
-              <w:t>3</w:t>
+              <w:t>4</w:t>
             </w:r>
             <w:r>
               <w:rPr>
@@ -877,7 +916,7 @@
               <w14:ligatures w14:val="standardContextual"/>
             </w:rPr>
           </w:pPr>
-          <w:hyperlink w:anchor="_Toc212652321" w:history="1">
+          <w:hyperlink w:anchor="_Toc212717334" w:history="1">
             <w:r>
               <w:rPr>
                 <w:rStyle w:val="Lienhypertexte"/>
@@ -904,7 +943,7 @@
                 <w:noProof/>
                 <w:webHidden/>
               </w:rPr>
-              <w:instrText xml:space="preserve"> PAGEREF _Toc212652321 \h </w:instrText>
+              <w:instrText xml:space="preserve"> PAGEREF _Toc212717334 \h </w:instrText>
             </w:r>
             <w:r>
               <w:rPr>
@@ -924,7 +963,7 @@
                 <w:noProof/>
                 <w:webHidden/>
               </w:rPr>
-              <w:t>4</w:t>
+              <w:t>5</w:t>
             </w:r>
             <w:r>
               <w:rPr>
@@ -952,7 +991,7 @@
               <w14:ligatures w14:val="standardContextual"/>
             </w:rPr>
           </w:pPr>
-          <w:hyperlink w:anchor="_Toc212652322" w:history="1">
+          <w:hyperlink w:anchor="_Toc212717335" w:history="1">
             <w:r>
               <w:rPr>
                 <w:rStyle w:val="Lienhypertexte"/>
@@ -979,7 +1018,7 @@
                 <w:noProof/>
                 <w:webHidden/>
               </w:rPr>
-              <w:instrText xml:space="preserve"> PAGEREF _Toc212652322 \h </w:instrText>
+              <w:instrText xml:space="preserve"> PAGEREF _Toc212717335 \h </w:instrText>
             </w:r>
             <w:r>
               <w:rPr>
@@ -999,7 +1038,7 @@
                 <w:noProof/>
                 <w:webHidden/>
               </w:rPr>
-              <w:t>4</w:t>
+              <w:t>5</w:t>
             </w:r>
             <w:r>
               <w:rPr>
@@ -1025,10 +1064,26 @@
     <w:p/>
     <w:p>
       <w:pPr>
+        <w:rPr>
+          <w:rFonts w:asciiTheme="majorHAnsi" w:eastAsiaTheme="majorEastAsia" w:hAnsiTheme="majorHAnsi" w:cstheme="majorBidi"/>
+          <w:b/>
+          <w:bCs/>
+          <w:color w:val="0F4761" w:themeColor="accent1" w:themeShade="BF"/>
+          <w:sz w:val="28"/>
+          <w:szCs w:val="28"/>
+        </w:rPr>
+      </w:pPr>
+      <w:r>
+        <w:br w:type="page"/>
+      </w:r>
+    </w:p>
+    <w:p>
+      <w:pPr>
         <w:pStyle w:val="Titre1"/>
       </w:pPr>
-      <w:bookmarkStart w:id="0" w:name="_Toc212652312"/>
-      <w:r>
+      <w:bookmarkStart w:id="0" w:name="_Toc212717325"/>
+      <w:r>
+        <w:lastRenderedPageBreak/>
         <w:t>Introduction</w:t>
       </w:r>
       <w:bookmarkEnd w:id="0"/>
@@ -1044,7 +1099,7 @@
       <w:pPr>
         <w:pStyle w:val="Titre2"/>
       </w:pPr>
-      <w:bookmarkStart w:id="1" w:name="_Toc212652313"/>
+      <w:bookmarkStart w:id="1" w:name="_Toc212717326"/>
       <w:proofErr w:type="spellStart"/>
       <w:r>
         <w:t>Context</w:t>
@@ -1380,11 +1435,8 @@
         <w:t xml:space="preserve"> real time.</w:t>
       </w:r>
     </w:p>
-    <w:p/>
-    <w:p/>
     <w:p>
       <w:r>
-        <w:lastRenderedPageBreak/>
         <w:t xml:space="preserve">The </w:t>
       </w:r>
       <w:proofErr w:type="spellStart"/>
@@ -1422,9 +1474,12 @@
       <w:proofErr w:type="spellStart"/>
       <w:proofErr w:type="gramStart"/>
       <w:r>
-        <w:t>comprising:</w:t>
-      </w:r>
-      <w:proofErr w:type="spellEnd"/>
+        <w:t>comprising</w:t>
+      </w:r>
+      <w:proofErr w:type="spellEnd"/>
+      <w:r>
+        <w:t>:</w:t>
+      </w:r>
       <w:proofErr w:type="gramEnd"/>
     </w:p>
     <w:p>
@@ -1508,7 +1563,7 @@
       <w:pPr>
         <w:pStyle w:val="Titre2"/>
       </w:pPr>
-      <w:bookmarkStart w:id="2" w:name="_Toc212652314"/>
+      <w:bookmarkStart w:id="2" w:name="_Toc212717327"/>
       <w:r>
         <w:t>Objective</w:t>
       </w:r>
@@ -1768,11 +1823,6 @@
     <w:p>
       <w:pPr>
         <w:pStyle w:val="Paragraphedeliste"/>
-      </w:pPr>
-    </w:p>
-    <w:p>
-      <w:pPr>
-        <w:pStyle w:val="Paragraphedeliste"/>
         <w:ind w:left="1068"/>
       </w:pPr>
     </w:p>
@@ -2074,19 +2124,11 @@
         <w:t>.</w:t>
       </w:r>
     </w:p>
-    <w:p/>
-    <w:p/>
-    <w:p/>
-    <w:p/>
-    <w:p/>
-    <w:p/>
-    <w:p/>
-    <w:p/>
     <w:p>
       <w:pPr>
         <w:pStyle w:val="Titre1"/>
       </w:pPr>
-      <w:bookmarkStart w:id="3" w:name="_Toc212652315"/>
+      <w:bookmarkStart w:id="3" w:name="_Toc212717328"/>
       <w:r>
         <w:lastRenderedPageBreak/>
         <w:t xml:space="preserve">Project </w:t>
@@ -2138,10 +2180,7 @@
       </w:r>
       <w:proofErr w:type="spellEnd"/>
       <w:r>
-        <w:t>.</w:t>
-      </w:r>
-      <w:r>
-        <w:t xml:space="preserve"> </w:t>
+        <w:t xml:space="preserve">. </w:t>
       </w:r>
       <w:r>
         <w:tab/>
@@ -2226,10 +2265,7 @@
       </w:r>
       <w:r>
         <w:tab/>
-        <w:t xml:space="preserve">       </w:t>
-      </w:r>
-      <w:r>
-        <w:t xml:space="preserve">For </w:t>
+        <w:t xml:space="preserve">       For </w:t>
       </w:r>
       <w:proofErr w:type="spellStart"/>
       <w:r>
@@ -2269,7 +2305,7 @@
       <w:pPr>
         <w:pStyle w:val="Titre2"/>
       </w:pPr>
-      <w:bookmarkStart w:id="4" w:name="_Toc212652316"/>
+      <w:bookmarkStart w:id="4" w:name="_Toc212717329"/>
       <w:proofErr w:type="spellStart"/>
       <w:r>
         <w:t>Introducing</w:t>
@@ -2282,14 +2318,17 @@
     </w:p>
     <w:p>
       <w:r>
+        <w:rPr>
+          <w:noProof/>
+        </w:rPr>
         <w:drawing>
-          <wp:anchor distT="0" distB="0" distL="114300" distR="114300" simplePos="0" relativeHeight="251659264" behindDoc="0" locked="0" layoutInCell="1" allowOverlap="1" wp14:anchorId="15666FA2" wp14:editId="613A1169">
+          <wp:anchor distT="0" distB="0" distL="114300" distR="114300" simplePos="0" relativeHeight="251659264" behindDoc="0" locked="0" layoutInCell="1" allowOverlap="1" wp14:anchorId="15666FA2" wp14:editId="0A7F3E50">
             <wp:simplePos x="0" y="0"/>
             <wp:positionH relativeFrom="column">
-              <wp:posOffset>3613092</wp:posOffset>
+              <wp:posOffset>3530629</wp:posOffset>
             </wp:positionH>
             <wp:positionV relativeFrom="paragraph">
-              <wp:posOffset>16394</wp:posOffset>
+              <wp:posOffset>15875</wp:posOffset>
             </wp:positionV>
             <wp:extent cx="3020695" cy="2510155"/>
             <wp:effectExtent l="0" t="0" r="1905" b="4445"/>
@@ -2368,14 +2407,17 @@
         </w:rPr>
       </w:pPr>
       <w:r>
+        <w:rPr>
+          <w:noProof/>
+        </w:rPr>
         <w:drawing>
-          <wp:anchor distT="0" distB="0" distL="114300" distR="114300" simplePos="0" relativeHeight="251658240" behindDoc="0" locked="0" layoutInCell="1" allowOverlap="1" wp14:anchorId="2D8B38E6" wp14:editId="6D4DEAEA">
+          <wp:anchor distT="0" distB="0" distL="114300" distR="114300" simplePos="0" relativeHeight="251658240" behindDoc="0" locked="0" layoutInCell="1" allowOverlap="1" wp14:anchorId="2D8B38E6" wp14:editId="63995F20">
             <wp:simplePos x="0" y="0"/>
             <wp:positionH relativeFrom="column">
-              <wp:posOffset>-899795</wp:posOffset>
+              <wp:posOffset>-817549</wp:posOffset>
             </wp:positionH>
             <wp:positionV relativeFrom="paragraph">
-              <wp:posOffset>375170</wp:posOffset>
+              <wp:posOffset>387985</wp:posOffset>
             </wp:positionV>
             <wp:extent cx="4215130" cy="1280160"/>
             <wp:effectExtent l="0" t="0" r="1270" b="2540"/>
@@ -2491,7 +2533,7 @@
       <w:pPr>
         <w:pStyle w:val="Titre2"/>
       </w:pPr>
-      <w:bookmarkStart w:id="5" w:name="_Toc212652317"/>
+      <w:bookmarkStart w:id="5" w:name="_Toc212717330"/>
       <w:proofErr w:type="spellStart"/>
       <w:r>
         <w:t>Methodology</w:t>
@@ -2502,15 +2544,7 @@
     <w:p/>
     <w:p>
       <w:r>
-        <w:t xml:space="preserve">To </w:t>
-      </w:r>
-      <w:proofErr w:type="gramStart"/>
-      <w:r>
-        <w:t>manage</w:t>
-      </w:r>
-      <w:proofErr w:type="gramEnd"/>
-      <w:r>
-        <w:t xml:space="preserve"> </w:t>
+        <w:t xml:space="preserve">To manage </w:t>
       </w:r>
       <w:proofErr w:type="spellStart"/>
       <w:r>
@@ -3173,7 +3207,7 @@
       <w:pPr>
         <w:pStyle w:val="Titre1"/>
       </w:pPr>
-      <w:bookmarkStart w:id="6" w:name="_Toc212652318"/>
+      <w:bookmarkStart w:id="6" w:name="_Toc212717331"/>
       <w:r>
         <w:lastRenderedPageBreak/>
         <w:t xml:space="preserve">Work </w:t>
@@ -3382,7 +3416,7 @@
       <w:pPr>
         <w:pStyle w:val="Titre2"/>
       </w:pPr>
-      <w:bookmarkStart w:id="7" w:name="_Toc212652319"/>
+      <w:bookmarkStart w:id="7" w:name="_Toc212717332"/>
       <w:proofErr w:type="spellStart"/>
       <w:r>
         <w:t>Database</w:t>
@@ -3395,10 +3429,653 @@
     </w:p>
     <w:p/>
     <w:p>
+      <w:r>
+        <w:t xml:space="preserve">To </w:t>
+      </w:r>
+      <w:proofErr w:type="spellStart"/>
+      <w:r>
+        <w:t>ensure</w:t>
+      </w:r>
+      <w:proofErr w:type="spellEnd"/>
+      <w:r>
+        <w:t xml:space="preserve"> </w:t>
+      </w:r>
+      <w:proofErr w:type="spellStart"/>
+      <w:r>
+        <w:t>that</w:t>
+      </w:r>
+      <w:proofErr w:type="spellEnd"/>
+      <w:r>
+        <w:t xml:space="preserve"> </w:t>
+      </w:r>
+      <w:proofErr w:type="spellStart"/>
+      <w:r>
+        <w:t>our</w:t>
+      </w:r>
+      <w:proofErr w:type="spellEnd"/>
+      <w:r>
+        <w:t xml:space="preserve"> collections </w:t>
+      </w:r>
+      <w:proofErr w:type="spellStart"/>
+      <w:r>
+        <w:t>were</w:t>
+      </w:r>
+      <w:proofErr w:type="spellEnd"/>
+      <w:r>
+        <w:t xml:space="preserve"> relevant to </w:t>
+      </w:r>
+      <w:proofErr w:type="spellStart"/>
+      <w:r>
+        <w:t>our</w:t>
+      </w:r>
+      <w:proofErr w:type="spellEnd"/>
+      <w:r>
+        <w:t xml:space="preserve"> case, </w:t>
+      </w:r>
+      <w:proofErr w:type="spellStart"/>
+      <w:r>
+        <w:t>we</w:t>
+      </w:r>
+      <w:proofErr w:type="spellEnd"/>
+      <w:r>
+        <w:t xml:space="preserve"> first </w:t>
+      </w:r>
+      <w:proofErr w:type="spellStart"/>
+      <w:r>
+        <w:t>analyzed</w:t>
+      </w:r>
+      <w:proofErr w:type="spellEnd"/>
+      <w:r>
+        <w:t xml:space="preserve"> the </w:t>
+      </w:r>
+      <w:proofErr w:type="spellStart"/>
+      <w:r>
+        <w:t>different</w:t>
+      </w:r>
+      <w:proofErr w:type="spellEnd"/>
+      <w:r>
+        <w:t xml:space="preserve"> </w:t>
+      </w:r>
+      <w:proofErr w:type="spellStart"/>
+      <w:r>
+        <w:t>needs</w:t>
+      </w:r>
+      <w:proofErr w:type="spellEnd"/>
+      <w:r>
+        <w:t xml:space="preserve"> and </w:t>
+      </w:r>
+      <w:proofErr w:type="spellStart"/>
+      <w:r>
+        <w:t>drew</w:t>
+      </w:r>
+      <w:proofErr w:type="spellEnd"/>
+      <w:r>
+        <w:t xml:space="preserve"> inspiration </w:t>
+      </w:r>
+      <w:proofErr w:type="spellStart"/>
+      <w:r>
+        <w:t>from</w:t>
+      </w:r>
+      <w:proofErr w:type="spellEnd"/>
+      <w:r>
+        <w:t xml:space="preserve"> the </w:t>
+      </w:r>
+      <w:proofErr w:type="spellStart"/>
+      <w:r>
+        <w:t>example</w:t>
+      </w:r>
+      <w:proofErr w:type="spellEnd"/>
+      <w:r>
+        <w:t xml:space="preserve"> </w:t>
+      </w:r>
+      <w:proofErr w:type="spellStart"/>
+      <w:r>
+        <w:t>provided</w:t>
+      </w:r>
+      <w:proofErr w:type="spellEnd"/>
+      <w:r>
+        <w:t xml:space="preserve"> by </w:t>
+      </w:r>
+      <w:proofErr w:type="spellStart"/>
+      <w:r>
+        <w:t>Xiatech</w:t>
+      </w:r>
+      <w:proofErr w:type="spellEnd"/>
+      <w:r>
+        <w:t xml:space="preserve">. As </w:t>
+      </w:r>
+      <w:proofErr w:type="spellStart"/>
+      <w:r>
+        <w:t>such</w:t>
+      </w:r>
+      <w:proofErr w:type="spellEnd"/>
+      <w:r>
+        <w:t xml:space="preserve">, </w:t>
+      </w:r>
+      <w:proofErr w:type="spellStart"/>
+      <w:r>
+        <w:t>we</w:t>
+      </w:r>
+      <w:proofErr w:type="spellEnd"/>
+      <w:r>
+        <w:t xml:space="preserve"> </w:t>
+      </w:r>
+      <w:proofErr w:type="spellStart"/>
+      <w:r>
+        <w:t>managed</w:t>
+      </w:r>
+      <w:proofErr w:type="spellEnd"/>
+      <w:r>
+        <w:t xml:space="preserve"> to </w:t>
+      </w:r>
+      <w:proofErr w:type="spellStart"/>
+      <w:r>
+        <w:t>create</w:t>
+      </w:r>
+      <w:proofErr w:type="spellEnd"/>
+      <w:r>
+        <w:t xml:space="preserve"> </w:t>
+      </w:r>
+      <w:proofErr w:type="spellStart"/>
+      <w:r>
+        <w:t>three</w:t>
+      </w:r>
+      <w:proofErr w:type="spellEnd"/>
+      <w:r>
+        <w:t xml:space="preserve"> simple </w:t>
+      </w:r>
+      <w:proofErr w:type="spellStart"/>
+      <w:r>
+        <w:t>yet</w:t>
+      </w:r>
+      <w:proofErr w:type="spellEnd"/>
+      <w:r>
+        <w:t xml:space="preserve"> </w:t>
+      </w:r>
+      <w:proofErr w:type="spellStart"/>
+      <w:r>
+        <w:t>sufficient</w:t>
+      </w:r>
+      <w:proofErr w:type="spellEnd"/>
+      <w:r>
+        <w:t xml:space="preserve"> collections, </w:t>
+      </w:r>
+      <w:proofErr w:type="spellStart"/>
+      <w:r>
+        <w:t>which</w:t>
+      </w:r>
+      <w:proofErr w:type="spellEnd"/>
+      <w:r>
+        <w:t xml:space="preserve"> are the </w:t>
+      </w:r>
+      <w:proofErr w:type="spellStart"/>
+      <w:proofErr w:type="gramStart"/>
+      <w:r>
+        <w:t>following</w:t>
+      </w:r>
+      <w:proofErr w:type="spellEnd"/>
+      <w:r>
+        <w:t>:</w:t>
+      </w:r>
+      <w:proofErr w:type="gramEnd"/>
+      <w:r>
+        <w:t xml:space="preserve"> </w:t>
+      </w:r>
+    </w:p>
+    <w:p>
+      <w:pPr>
+        <w:pStyle w:val="Paragraphedeliste"/>
+        <w:numPr>
+          <w:ilvl w:val="0"/>
+          <w:numId w:val="3"/>
+        </w:numPr>
+      </w:pPr>
+      <w:proofErr w:type="spellStart"/>
+      <w:proofErr w:type="gramStart"/>
+      <w:r>
+        <w:t>products</w:t>
+      </w:r>
+      <w:proofErr w:type="spellEnd"/>
+      <w:r>
+        <w:t>:</w:t>
+      </w:r>
+      <w:proofErr w:type="gramEnd"/>
+      <w:r>
+        <w:t xml:space="preserve"> stores all essential information about </w:t>
+      </w:r>
+      <w:proofErr w:type="spellStart"/>
+      <w:r>
+        <w:t>each</w:t>
+      </w:r>
+      <w:proofErr w:type="spellEnd"/>
+      <w:r>
+        <w:t xml:space="preserve"> </w:t>
+      </w:r>
+      <w:proofErr w:type="spellStart"/>
+      <w:r>
+        <w:t>product</w:t>
+      </w:r>
+      <w:proofErr w:type="spellEnd"/>
+      <w:r>
+        <w:t xml:space="preserve">, </w:t>
+      </w:r>
+      <w:proofErr w:type="spellStart"/>
+      <w:r>
+        <w:t>such</w:t>
+      </w:r>
+      <w:proofErr w:type="spellEnd"/>
+      <w:r>
+        <w:t xml:space="preserve"> as </w:t>
+      </w:r>
+      <w:proofErr w:type="spellStart"/>
+      <w:r>
+        <w:t>its</w:t>
+      </w:r>
+      <w:proofErr w:type="spellEnd"/>
+      <w:r>
+        <w:t xml:space="preserve"> SKU, </w:t>
+      </w:r>
+      <w:proofErr w:type="spellStart"/>
+      <w:r>
+        <w:t>name</w:t>
+      </w:r>
+      <w:proofErr w:type="spellEnd"/>
+      <w:r>
+        <w:t xml:space="preserve">, </w:t>
+      </w:r>
+      <w:proofErr w:type="spellStart"/>
+      <w:r>
+        <w:t>category</w:t>
+      </w:r>
+      <w:proofErr w:type="spellEnd"/>
+      <w:r>
+        <w:t xml:space="preserve">, and </w:t>
+      </w:r>
+      <w:proofErr w:type="spellStart"/>
+      <w:r>
+        <w:t>price</w:t>
+      </w:r>
+      <w:proofErr w:type="spellEnd"/>
+      <w:r>
+        <w:t xml:space="preserve">. </w:t>
+      </w:r>
+    </w:p>
+    <w:p>
+      <w:pPr>
+        <w:pStyle w:val="Paragraphedeliste"/>
+      </w:pPr>
+    </w:p>
+    <w:p>
+      <w:pPr>
+        <w:pStyle w:val="Paragraphedeliste"/>
+        <w:numPr>
+          <w:ilvl w:val="0"/>
+          <w:numId w:val="3"/>
+        </w:numPr>
+      </w:pPr>
+      <w:proofErr w:type="spellStart"/>
+      <w:proofErr w:type="gramStart"/>
+      <w:r>
+        <w:t>stock</w:t>
+      </w:r>
+      <w:proofErr w:type="gramEnd"/>
+      <w:r>
+        <w:t>_</w:t>
+      </w:r>
+      <w:proofErr w:type="gramStart"/>
+      <w:r>
+        <w:t>levels</w:t>
+      </w:r>
+      <w:proofErr w:type="spellEnd"/>
+      <w:r>
+        <w:t>:</w:t>
+      </w:r>
+      <w:proofErr w:type="gramEnd"/>
+      <w:r>
+        <w:t xml:space="preserve"> </w:t>
+      </w:r>
+      <w:proofErr w:type="spellStart"/>
+      <w:r>
+        <w:t>keeps</w:t>
+      </w:r>
+      <w:proofErr w:type="spellEnd"/>
+      <w:r>
+        <w:t xml:space="preserve"> </w:t>
+      </w:r>
+      <w:proofErr w:type="spellStart"/>
+      <w:r>
+        <w:t>track</w:t>
+      </w:r>
+      <w:proofErr w:type="spellEnd"/>
+      <w:r>
+        <w:t xml:space="preserve"> of the </w:t>
+      </w:r>
+      <w:proofErr w:type="spellStart"/>
+      <w:r>
+        <w:t>available</w:t>
+      </w:r>
+      <w:proofErr w:type="spellEnd"/>
+      <w:r>
+        <w:t xml:space="preserve"> </w:t>
+      </w:r>
+      <w:proofErr w:type="spellStart"/>
+      <w:r>
+        <w:t>quantity</w:t>
+      </w:r>
+      <w:proofErr w:type="spellEnd"/>
+      <w:r>
+        <w:t xml:space="preserve"> in stock for </w:t>
+      </w:r>
+      <w:proofErr w:type="spellStart"/>
+      <w:r>
+        <w:t>every</w:t>
+      </w:r>
+      <w:proofErr w:type="spellEnd"/>
+      <w:r>
+        <w:t xml:space="preserve"> </w:t>
+      </w:r>
+      <w:proofErr w:type="spellStart"/>
+      <w:r>
+        <w:t>product</w:t>
+      </w:r>
+      <w:proofErr w:type="spellEnd"/>
+      <w:r>
+        <w:t xml:space="preserve">. </w:t>
+      </w:r>
+    </w:p>
+    <w:p>
+      <w:pPr>
+        <w:pStyle w:val="Paragraphedeliste"/>
+      </w:pPr>
+    </w:p>
+    <w:p>
+      <w:pPr>
+        <w:pStyle w:val="Paragraphedeliste"/>
+        <w:numPr>
+          <w:ilvl w:val="0"/>
+          <w:numId w:val="3"/>
+        </w:numPr>
+      </w:pPr>
+      <w:proofErr w:type="spellStart"/>
+      <w:proofErr w:type="gramStart"/>
+      <w:r>
+        <w:t>sales</w:t>
+      </w:r>
+      <w:proofErr w:type="gramEnd"/>
+      <w:r>
+        <w:t>_</w:t>
+      </w:r>
+      <w:proofErr w:type="gramStart"/>
+      <w:r>
+        <w:t>transactions</w:t>
+      </w:r>
+      <w:proofErr w:type="spellEnd"/>
+      <w:r>
+        <w:t>:</w:t>
+      </w:r>
+      <w:proofErr w:type="gramEnd"/>
+      <w:r>
+        <w:t xml:space="preserve"> records all </w:t>
+      </w:r>
+      <w:proofErr w:type="spellStart"/>
+      <w:r>
+        <w:t>product</w:t>
+      </w:r>
+      <w:proofErr w:type="spellEnd"/>
+      <w:r>
+        <w:t xml:space="preserve"> sales, </w:t>
+      </w:r>
+      <w:proofErr w:type="spellStart"/>
+      <w:r>
+        <w:t>including</w:t>
+      </w:r>
+      <w:proofErr w:type="spellEnd"/>
+      <w:r>
+        <w:t xml:space="preserve"> transaction ID, </w:t>
+      </w:r>
+      <w:proofErr w:type="spellStart"/>
+      <w:r>
+        <w:t>product</w:t>
+      </w:r>
+      <w:proofErr w:type="spellEnd"/>
+      <w:r>
+        <w:t xml:space="preserve"> </w:t>
+      </w:r>
+      <w:proofErr w:type="spellStart"/>
+      <w:r>
+        <w:t>sold</w:t>
+      </w:r>
+      <w:proofErr w:type="spellEnd"/>
+      <w:r>
+        <w:t xml:space="preserve">, date, and </w:t>
+      </w:r>
+      <w:proofErr w:type="spellStart"/>
+      <w:r>
+        <w:t>quantity</w:t>
+      </w:r>
+      <w:proofErr w:type="spellEnd"/>
+      <w:r>
+        <w:t xml:space="preserve">. </w:t>
+      </w:r>
+    </w:p>
+    <w:p>
+      <w:r>
+        <w:t xml:space="preserve">At first, </w:t>
+      </w:r>
+      <w:proofErr w:type="spellStart"/>
+      <w:r>
+        <w:t>we</w:t>
+      </w:r>
+      <w:proofErr w:type="spellEnd"/>
+      <w:r>
+        <w:t xml:space="preserve"> </w:t>
+      </w:r>
+      <w:proofErr w:type="spellStart"/>
+      <w:r>
+        <w:t>thought</w:t>
+      </w:r>
+      <w:proofErr w:type="spellEnd"/>
+      <w:r>
+        <w:t xml:space="preserve"> about </w:t>
+      </w:r>
+      <w:proofErr w:type="spellStart"/>
+      <w:r>
+        <w:t>using</w:t>
+      </w:r>
+      <w:proofErr w:type="spellEnd"/>
+      <w:r>
+        <w:t xml:space="preserve"> JavaScript to </w:t>
+      </w:r>
+      <w:proofErr w:type="spellStart"/>
+      <w:r>
+        <w:t>create</w:t>
+      </w:r>
+      <w:proofErr w:type="spellEnd"/>
+      <w:r>
+        <w:t xml:space="preserve"> the </w:t>
+      </w:r>
+      <w:proofErr w:type="spellStart"/>
+      <w:r>
+        <w:t>different</w:t>
+      </w:r>
+      <w:proofErr w:type="spellEnd"/>
+      <w:r>
+        <w:t xml:space="preserve"> collections. </w:t>
+      </w:r>
+      <w:proofErr w:type="spellStart"/>
+      <w:r>
+        <w:t>However</w:t>
+      </w:r>
+      <w:proofErr w:type="spellEnd"/>
+      <w:r>
+        <w:t xml:space="preserve">, </w:t>
+      </w:r>
+      <w:proofErr w:type="spellStart"/>
+      <w:r>
+        <w:t>this</w:t>
+      </w:r>
+      <w:proofErr w:type="spellEnd"/>
+      <w:r>
+        <w:t xml:space="preserve"> </w:t>
+      </w:r>
+      <w:proofErr w:type="spellStart"/>
+      <w:r>
+        <w:t>idea</w:t>
+      </w:r>
+      <w:proofErr w:type="spellEnd"/>
+      <w:r>
+        <w:t xml:space="preserve"> </w:t>
+      </w:r>
+      <w:proofErr w:type="spellStart"/>
+      <w:r>
+        <w:t>changed</w:t>
+      </w:r>
+      <w:proofErr w:type="spellEnd"/>
+      <w:r>
+        <w:t xml:space="preserve"> </w:t>
+      </w:r>
+      <w:proofErr w:type="spellStart"/>
+      <w:r>
+        <w:t>during</w:t>
+      </w:r>
+      <w:proofErr w:type="spellEnd"/>
+      <w:r>
+        <w:t xml:space="preserve"> </w:t>
+      </w:r>
+      <w:proofErr w:type="spellStart"/>
+      <w:r>
+        <w:t>development</w:t>
+      </w:r>
+      <w:proofErr w:type="spellEnd"/>
+      <w:r>
+        <w:t xml:space="preserve">. To </w:t>
+      </w:r>
+      <w:proofErr w:type="spellStart"/>
+      <w:r>
+        <w:t>standardize</w:t>
+      </w:r>
+      <w:proofErr w:type="spellEnd"/>
+      <w:r>
+        <w:t xml:space="preserve"> </w:t>
+      </w:r>
+      <w:proofErr w:type="spellStart"/>
+      <w:r>
+        <w:t>our</w:t>
+      </w:r>
+      <w:proofErr w:type="spellEnd"/>
+      <w:r>
+        <w:t xml:space="preserve"> </w:t>
+      </w:r>
+      <w:proofErr w:type="spellStart"/>
+      <w:r>
+        <w:t>technology</w:t>
+      </w:r>
+      <w:proofErr w:type="spellEnd"/>
+      <w:r>
+        <w:t xml:space="preserve"> stack and </w:t>
+      </w:r>
+      <w:proofErr w:type="spellStart"/>
+      <w:r>
+        <w:t>simplify</w:t>
+      </w:r>
+      <w:proofErr w:type="spellEnd"/>
+      <w:r>
+        <w:t xml:space="preserve"> the </w:t>
+      </w:r>
+      <w:proofErr w:type="spellStart"/>
+      <w:r>
+        <w:t>integration</w:t>
+      </w:r>
+      <w:proofErr w:type="spellEnd"/>
+      <w:r>
+        <w:t xml:space="preserve"> </w:t>
+      </w:r>
+      <w:proofErr w:type="spellStart"/>
+      <w:r>
+        <w:t>between</w:t>
+      </w:r>
+      <w:proofErr w:type="spellEnd"/>
+      <w:r>
+        <w:t xml:space="preserve"> </w:t>
+      </w:r>
+      <w:proofErr w:type="spellStart"/>
+      <w:r>
+        <w:t>FastAPI</w:t>
+      </w:r>
+      <w:proofErr w:type="spellEnd"/>
+      <w:r>
+        <w:t xml:space="preserve"> and the </w:t>
+      </w:r>
+      <w:proofErr w:type="spellStart"/>
+      <w:r>
+        <w:t>database</w:t>
+      </w:r>
+      <w:proofErr w:type="spellEnd"/>
+      <w:r>
+        <w:t xml:space="preserve">, </w:t>
+      </w:r>
+      <w:proofErr w:type="spellStart"/>
+      <w:r>
+        <w:t>we</w:t>
+      </w:r>
+      <w:proofErr w:type="spellEnd"/>
+      <w:r>
+        <w:t xml:space="preserve"> </w:t>
+      </w:r>
+      <w:proofErr w:type="spellStart"/>
+      <w:r>
+        <w:t>decided</w:t>
+      </w:r>
+      <w:proofErr w:type="spellEnd"/>
+      <w:r>
+        <w:t xml:space="preserve"> to use </w:t>
+      </w:r>
+      <w:proofErr w:type="spellStart"/>
+      <w:r>
+        <w:t>Beanie</w:t>
+      </w:r>
+      <w:proofErr w:type="spellEnd"/>
+      <w:r>
+        <w:t xml:space="preserve">, </w:t>
+      </w:r>
+      <w:proofErr w:type="gramStart"/>
+      <w:r>
+        <w:t>a</w:t>
+      </w:r>
+      <w:proofErr w:type="gramEnd"/>
+      <w:r>
+        <w:t xml:space="preserve"> Python </w:t>
+      </w:r>
+      <w:proofErr w:type="spellStart"/>
+      <w:r>
+        <w:t>library</w:t>
+      </w:r>
+      <w:proofErr w:type="spellEnd"/>
+      <w:r>
+        <w:t xml:space="preserve"> </w:t>
+      </w:r>
+      <w:proofErr w:type="spellStart"/>
+      <w:r>
+        <w:t>that</w:t>
+      </w:r>
+      <w:proofErr w:type="spellEnd"/>
+      <w:r>
+        <w:t xml:space="preserve"> </w:t>
+      </w:r>
+      <w:proofErr w:type="spellStart"/>
+      <w:r>
+        <w:t>provides</w:t>
+      </w:r>
+      <w:proofErr w:type="spellEnd"/>
+      <w:r>
+        <w:t xml:space="preserve"> an Object-Document Model (ODM) for MongoDB.</w:t>
+      </w:r>
+    </w:p>
+    <w:p>
       <w:pPr>
         <w:pStyle w:val="Titre2"/>
       </w:pPr>
-      <w:bookmarkStart w:id="8" w:name="_Toc212652320"/>
+      <w:bookmarkStart w:id="8" w:name="_Toc212717333"/>
       <w:r>
         <w:t xml:space="preserve">Data </w:t>
       </w:r>
@@ -3479,11 +4156,27 @@
     </w:p>
     <w:p>
       <w:pPr>
+        <w:rPr>
+          <w:rFonts w:asciiTheme="majorHAnsi" w:eastAsiaTheme="majorEastAsia" w:hAnsiTheme="majorHAnsi" w:cstheme="majorBidi"/>
+          <w:b/>
+          <w:bCs/>
+          <w:color w:val="156082" w:themeColor="accent1"/>
+          <w:sz w:val="26"/>
+          <w:szCs w:val="26"/>
+        </w:rPr>
+      </w:pPr>
+      <w:r>
+        <w:br w:type="page"/>
+      </w:r>
+    </w:p>
+    <w:p>
+      <w:pPr>
         <w:pStyle w:val="Titre2"/>
       </w:pPr>
-      <w:bookmarkStart w:id="9" w:name="_Toc212652321"/>
-      <w:proofErr w:type="spellStart"/>
-      <w:r>
+      <w:bookmarkStart w:id="9" w:name="_Toc212717334"/>
+      <w:proofErr w:type="spellStart"/>
+      <w:r>
+        <w:lastRenderedPageBreak/>
         <w:t>Creation</w:t>
       </w:r>
       <w:proofErr w:type="spellEnd"/>
@@ -3549,9 +4242,8 @@
       <w:pPr>
         <w:pStyle w:val="Titre1"/>
       </w:pPr>
-      <w:bookmarkStart w:id="10" w:name="_Toc212652322"/>
-      <w:r>
-        <w:lastRenderedPageBreak/>
+      <w:bookmarkStart w:id="10" w:name="_Toc212717335"/>
+      <w:r>
         <w:t>Conclusion</w:t>
       </w:r>
       <w:bookmarkEnd w:id="10"/>
@@ -3835,6 +4527,231 @@
 <file path=word/numbering.xml><?xml version="1.0" encoding="utf-8"?>
 <w:numbering xmlns:wpc="http://schemas.microsoft.com/office/word/2010/wordprocessingCanvas" xmlns:cx="http://schemas.microsoft.com/office/drawing/2014/chartex" xmlns:cx1="http://schemas.microsoft.com/office/drawing/2015/9/8/chartex" xmlns:cx2="http://schemas.microsoft.com/office/drawing/2015/10/21/chartex" xmlns:cx3="http://schemas.microsoft.com/office/drawing/2016/5/9/chartex" xmlns:cx4="http://schemas.microsoft.com/office/drawing/2016/5/10/chartex" xmlns:cx5="http://schemas.microsoft.com/office/drawing/2016/5/11/chartex" xmlns:cx6="http://schemas.microsoft.com/office/drawing/2016/5/12/chartex" xmlns:cx7="http://schemas.microsoft.com/office/drawing/2016/5/13/chartex" xmlns:cx8="http://schemas.microsoft.com/office/drawing/2016/5/14/chartex" xmlns:mc="http://schemas.openxmlformats.org/markup-compatibility/2006" xmlns:aink="http://schemas.microsoft.com/office/drawing/2016/ink" xmlns:am3d="http://schemas.microsoft.com/office/drawing/2017/model3d" xmlns:o="urn:schemas-microsoft-com:office:office" xmlns:oel="http://schemas.microsoft.com/office/2019/extlst" xmlns:r="http://schemas.openxmlformats.org/officeDocument/2006/relationships" xmlns:m="http://schemas.openxmlformats.org/officeDocument/2006/math" xmlns:v="urn:schemas-microsoft-com:vml" xmlns:wp14="http://schemas.microsoft.com/office/word/2010/wordprocessingDrawing" xmlns:wp="http://schemas.openxmlformats.org/drawingml/2006/wordprocessingDrawing" xmlns:w10="urn:schemas-microsoft-com:office:word" xmlns:w="http://schemas.openxmlformats.org/wordprocessingml/2006/main" xmlns:w14="http://schemas.microsoft.com/office/word/2010/wordml" xmlns:w15="http://schemas.microsoft.com/office/word/2012/wordml" xmlns:w16cex="http://schemas.microsoft.com/office/word/2018/wordml/cex" xmlns:w16cid="http://schemas.microsoft.com/office/word/2016/wordml/cid" xmlns:w16="http://schemas.microsoft.com/office/word/2018/wordml" xmlns:w16du="http://schemas.microsoft.com/office/word/2023/wordml/word16du" xmlns:w16sdtdh="http://schemas.microsoft.com/office/word/2020/wordml/sdtdatahash" xmlns:w16sdtfl="http://schemas.microsoft.com/office/word/2024/wordml/sdtformatlock" xmlns:w16se="http://schemas.microsoft.com/office/word/2015/wordml/symex" xmlns:wpg="http://schemas.microsoft.com/office/word/2010/wordprocessingGroup" xmlns:wpi="http://schemas.microsoft.com/office/word/2010/wordprocessingInk" xmlns:wne="http://schemas.microsoft.com/office/word/2006/wordml" xmlns:wps="http://schemas.microsoft.com/office/word/2010/wordprocessingShape" mc:Ignorable="w14 w15 w16se w16cid w16 w16cex w16sdtdh w16sdtfl w16du wp14">
   <w:abstractNum w:abstractNumId="0" w15:restartNumberingAfterBreak="0">
+    <w:nsid w:val="246A32AF"/>
+    <w:multiLevelType w:val="hybridMultilevel"/>
+    <w:tmpl w:val="A1B2913C"/>
+    <w:lvl w:ilvl="0" w:tplc="5756FE40">
+      <w:numFmt w:val="bullet"/>
+      <w:lvlText w:val="-"/>
+      <w:lvlJc w:val="left"/>
+      <w:pPr>
+        <w:ind w:left="720" w:hanging="360"/>
+      </w:pPr>
+      <w:rPr>
+        <w:rFonts w:ascii="Aptos" w:eastAsiaTheme="minorEastAsia" w:hAnsi="Aptos" w:cstheme="minorBidi" w:hint="default"/>
+      </w:rPr>
+    </w:lvl>
+    <w:lvl w:ilvl="1" w:tplc="FFFFFFFF" w:tentative="1">
+      <w:start w:val="1"/>
+      <w:numFmt w:val="bullet"/>
+      <w:lvlText w:val="o"/>
+      <w:lvlJc w:val="left"/>
+      <w:pPr>
+        <w:ind w:left="1440" w:hanging="360"/>
+      </w:pPr>
+      <w:rPr>
+        <w:rFonts w:ascii="Courier New" w:hAnsi="Courier New" w:cs="Courier New" w:hint="default"/>
+      </w:rPr>
+    </w:lvl>
+    <w:lvl w:ilvl="2" w:tplc="FFFFFFFF" w:tentative="1">
+      <w:start w:val="1"/>
+      <w:numFmt w:val="bullet"/>
+      <w:lvlText w:val=""/>
+      <w:lvlJc w:val="left"/>
+      <w:pPr>
+        <w:ind w:left="2160" w:hanging="360"/>
+      </w:pPr>
+      <w:rPr>
+        <w:rFonts w:ascii="Wingdings" w:hAnsi="Wingdings" w:hint="default"/>
+      </w:rPr>
+    </w:lvl>
+    <w:lvl w:ilvl="3" w:tplc="FFFFFFFF" w:tentative="1">
+      <w:start w:val="1"/>
+      <w:numFmt w:val="bullet"/>
+      <w:lvlText w:val=""/>
+      <w:lvlJc w:val="left"/>
+      <w:pPr>
+        <w:ind w:left="2880" w:hanging="360"/>
+      </w:pPr>
+      <w:rPr>
+        <w:rFonts w:ascii="Symbol" w:hAnsi="Symbol" w:hint="default"/>
+      </w:rPr>
+    </w:lvl>
+    <w:lvl w:ilvl="4" w:tplc="FFFFFFFF" w:tentative="1">
+      <w:start w:val="1"/>
+      <w:numFmt w:val="bullet"/>
+      <w:lvlText w:val="o"/>
+      <w:lvlJc w:val="left"/>
+      <w:pPr>
+        <w:ind w:left="3600" w:hanging="360"/>
+      </w:pPr>
+      <w:rPr>
+        <w:rFonts w:ascii="Courier New" w:hAnsi="Courier New" w:cs="Courier New" w:hint="default"/>
+      </w:rPr>
+    </w:lvl>
+    <w:lvl w:ilvl="5" w:tplc="FFFFFFFF" w:tentative="1">
+      <w:start w:val="1"/>
+      <w:numFmt w:val="bullet"/>
+      <w:lvlText w:val=""/>
+      <w:lvlJc w:val="left"/>
+      <w:pPr>
+        <w:ind w:left="4320" w:hanging="360"/>
+      </w:pPr>
+      <w:rPr>
+        <w:rFonts w:ascii="Wingdings" w:hAnsi="Wingdings" w:hint="default"/>
+      </w:rPr>
+    </w:lvl>
+    <w:lvl w:ilvl="6" w:tplc="FFFFFFFF" w:tentative="1">
+      <w:start w:val="1"/>
+      <w:numFmt w:val="bullet"/>
+      <w:lvlText w:val=""/>
+      <w:lvlJc w:val="left"/>
+      <w:pPr>
+        <w:ind w:left="5040" w:hanging="360"/>
+      </w:pPr>
+      <w:rPr>
+        <w:rFonts w:ascii="Symbol" w:hAnsi="Symbol" w:hint="default"/>
+      </w:rPr>
+    </w:lvl>
+    <w:lvl w:ilvl="7" w:tplc="FFFFFFFF" w:tentative="1">
+      <w:start w:val="1"/>
+      <w:numFmt w:val="bullet"/>
+      <w:lvlText w:val="o"/>
+      <w:lvlJc w:val="left"/>
+      <w:pPr>
+        <w:ind w:left="5760" w:hanging="360"/>
+      </w:pPr>
+      <w:rPr>
+        <w:rFonts w:ascii="Courier New" w:hAnsi="Courier New" w:cs="Courier New" w:hint="default"/>
+      </w:rPr>
+    </w:lvl>
+    <w:lvl w:ilvl="8" w:tplc="FFFFFFFF" w:tentative="1">
+      <w:start w:val="1"/>
+      <w:numFmt w:val="bullet"/>
+      <w:lvlText w:val=""/>
+      <w:lvlJc w:val="left"/>
+      <w:pPr>
+        <w:ind w:left="6480" w:hanging="360"/>
+      </w:pPr>
+      <w:rPr>
+        <w:rFonts w:ascii="Wingdings" w:hAnsi="Wingdings" w:hint="default"/>
+      </w:rPr>
+    </w:lvl>
+  </w:abstractNum>
+  <w:abstractNum w:abstractNumId="1" w15:restartNumberingAfterBreak="0">
+    <w:nsid w:val="2BD13130"/>
+    <w:multiLevelType w:val="hybridMultilevel"/>
+    <w:tmpl w:val="64766C3C"/>
+    <w:lvl w:ilvl="0" w:tplc="040C0001">
+      <w:start w:val="1"/>
+      <w:numFmt w:val="bullet"/>
+      <w:lvlText w:val=""/>
+      <w:lvlJc w:val="left"/>
+      <w:pPr>
+        <w:ind w:left="720" w:hanging="360"/>
+      </w:pPr>
+      <w:rPr>
+        <w:rFonts w:ascii="Symbol" w:hAnsi="Symbol" w:hint="default"/>
+      </w:rPr>
+    </w:lvl>
+    <w:lvl w:ilvl="1" w:tplc="040C0003" w:tentative="1">
+      <w:start w:val="1"/>
+      <w:numFmt w:val="bullet"/>
+      <w:lvlText w:val="o"/>
+      <w:lvlJc w:val="left"/>
+      <w:pPr>
+        <w:ind w:left="1440" w:hanging="360"/>
+      </w:pPr>
+      <w:rPr>
+        <w:rFonts w:ascii="Courier New" w:hAnsi="Courier New" w:cs="Courier New" w:hint="default"/>
+      </w:rPr>
+    </w:lvl>
+    <w:lvl w:ilvl="2" w:tplc="040C0005" w:tentative="1">
+      <w:start w:val="1"/>
+      <w:numFmt w:val="bullet"/>
+      <w:lvlText w:val=""/>
+      <w:lvlJc w:val="left"/>
+      <w:pPr>
+        <w:ind w:left="2160" w:hanging="360"/>
+      </w:pPr>
+      <w:rPr>
+        <w:rFonts w:ascii="Wingdings" w:hAnsi="Wingdings" w:hint="default"/>
+      </w:rPr>
+    </w:lvl>
+    <w:lvl w:ilvl="3" w:tplc="040C0001" w:tentative="1">
+      <w:start w:val="1"/>
+      <w:numFmt w:val="bullet"/>
+      <w:lvlText w:val=""/>
+      <w:lvlJc w:val="left"/>
+      <w:pPr>
+        <w:ind w:left="2880" w:hanging="360"/>
+      </w:pPr>
+      <w:rPr>
+        <w:rFonts w:ascii="Symbol" w:hAnsi="Symbol" w:hint="default"/>
+      </w:rPr>
+    </w:lvl>
+    <w:lvl w:ilvl="4" w:tplc="040C0003" w:tentative="1">
+      <w:start w:val="1"/>
+      <w:numFmt w:val="bullet"/>
+      <w:lvlText w:val="o"/>
+      <w:lvlJc w:val="left"/>
+      <w:pPr>
+        <w:ind w:left="3600" w:hanging="360"/>
+      </w:pPr>
+      <w:rPr>
+        <w:rFonts w:ascii="Courier New" w:hAnsi="Courier New" w:cs="Courier New" w:hint="default"/>
+      </w:rPr>
+    </w:lvl>
+    <w:lvl w:ilvl="5" w:tplc="040C0005" w:tentative="1">
+      <w:start w:val="1"/>
+      <w:numFmt w:val="bullet"/>
+      <w:lvlText w:val=""/>
+      <w:lvlJc w:val="left"/>
+      <w:pPr>
+        <w:ind w:left="4320" w:hanging="360"/>
+      </w:pPr>
+      <w:rPr>
+        <w:rFonts w:ascii="Wingdings" w:hAnsi="Wingdings" w:hint="default"/>
+      </w:rPr>
+    </w:lvl>
+    <w:lvl w:ilvl="6" w:tplc="040C0001" w:tentative="1">
+      <w:start w:val="1"/>
+      <w:numFmt w:val="bullet"/>
+      <w:lvlText w:val=""/>
+      <w:lvlJc w:val="left"/>
+      <w:pPr>
+        <w:ind w:left="5040" w:hanging="360"/>
+      </w:pPr>
+      <w:rPr>
+        <w:rFonts w:ascii="Symbol" w:hAnsi="Symbol" w:hint="default"/>
+      </w:rPr>
+    </w:lvl>
+    <w:lvl w:ilvl="7" w:tplc="040C0003" w:tentative="1">
+      <w:start w:val="1"/>
+      <w:numFmt w:val="bullet"/>
+      <w:lvlText w:val="o"/>
+      <w:lvlJc w:val="left"/>
+      <w:pPr>
+        <w:ind w:left="5760" w:hanging="360"/>
+      </w:pPr>
+      <w:rPr>
+        <w:rFonts w:ascii="Courier New" w:hAnsi="Courier New" w:cs="Courier New" w:hint="default"/>
+      </w:rPr>
+    </w:lvl>
+    <w:lvl w:ilvl="8" w:tplc="040C0005" w:tentative="1">
+      <w:start w:val="1"/>
+      <w:numFmt w:val="bullet"/>
+      <w:lvlText w:val=""/>
+      <w:lvlJc w:val="left"/>
+      <w:pPr>
+        <w:ind w:left="6480" w:hanging="360"/>
+      </w:pPr>
+      <w:rPr>
+        <w:rFonts w:ascii="Wingdings" w:hAnsi="Wingdings" w:hint="default"/>
+      </w:rPr>
+    </w:lvl>
+  </w:abstractNum>
+  <w:abstractNum w:abstractNumId="2" w15:restartNumberingAfterBreak="0">
     <w:nsid w:val="6D2C76CF"/>
     <w:multiLevelType w:val="hybridMultilevel"/>
     <w:tmpl w:val="8EE806BC"/>
@@ -3947,6 +4864,12 @@
     </w:lvl>
   </w:abstractNum>
   <w:num w:numId="1" w16cid:durableId="1991908894">
+    <w:abstractNumId w:val="2"/>
+  </w:num>
+  <w:num w:numId="2" w16cid:durableId="859390617">
+    <w:abstractNumId w:val="1"/>
+  </w:num>
+  <w:num w:numId="3" w16cid:durableId="772171958">
     <w:abstractNumId w:val="0"/>
   </w:num>
 </w:numbering>
@@ -4565,6 +5488,7 @@
   <w:style w:type="character" w:default="1" w:styleId="Policepardfaut">
     <w:name w:val="Default Paragraph Font"/>
     <w:uiPriority w:val="1"/>
+    <w:semiHidden/>
     <w:unhideWhenUsed/>
   </w:style>
   <w:style w:type="table" w:default="1" w:styleId="TableauNormal">

</xml_diff>

<commit_message>
Add text for data generation and import data in databse
</commit_message>
<xml_diff>
--- a/Documents/Report_Week_1.docx
+++ b/Documents/Report_Week_1.docx
@@ -96,6 +96,7 @@
         </w:rPr>
         <w:t xml:space="preserve"> </w:t>
       </w:r>
+      <w:proofErr w:type="spellStart"/>
       <w:r>
         <w:rPr>
           <w:sz w:val="20"/>
@@ -103,6 +104,7 @@
         </w:rPr>
         <w:t>Lacotte</w:t>
       </w:r>
+      <w:proofErr w:type="spellEnd"/>
       <w:r>
         <w:rPr>
           <w:sz w:val="20"/>
@@ -124,7 +126,6 @@
         </w:rPr>
         <w:t xml:space="preserve"> </w:t>
       </w:r>
-      <w:proofErr w:type="spellStart"/>
       <w:r>
         <w:rPr>
           <w:sz w:val="20"/>
@@ -132,7 +133,6 @@
         </w:rPr>
         <w:t>Rimbeau</w:t>
       </w:r>
-      <w:proofErr w:type="spellEnd"/>
     </w:p>
     <w:sdt>
       <w:sdtPr>
@@ -1285,6 +1285,7 @@
         <w:t xml:space="preserve">The main objectives </w:t>
       </w:r>
       <w:proofErr w:type="spellStart"/>
+      <w:proofErr w:type="gramStart"/>
       <w:r>
         <w:t>were</w:t>
       </w:r>
@@ -1292,6 +1293,7 @@
       <w:r>
         <w:t>:</w:t>
       </w:r>
+      <w:proofErr w:type="gramEnd"/>
     </w:p>
     <w:p>
       <w:pPr>
@@ -1377,7 +1379,21 @@
         <w:rPr>
           <w:lang w:val="en-GB"/>
         </w:rPr>
-        <w:t>) and their relationships, in order to centralise and structure the retail data.</w:t>
+        <w:t xml:space="preserve">) and their relationships, </w:t>
+      </w:r>
+      <w:proofErr w:type="gramStart"/>
+      <w:r>
+        <w:rPr>
+          <w:lang w:val="en-GB"/>
+        </w:rPr>
+        <w:t>in order to</w:t>
+      </w:r>
+      <w:proofErr w:type="gramEnd"/>
+      <w:r>
+        <w:rPr>
+          <w:lang w:val="en-GB"/>
+        </w:rPr>
+        <w:t xml:space="preserve"> centralise and structure the retail data.</w:t>
       </w:r>
     </w:p>
     <w:p>
@@ -1814,20 +1830,48 @@
         <w:rPr>
           <w:lang w:val="en-GB"/>
         </w:rPr>
-        <w:t>To manage task visualisation and see the work remaining, we used Jira and the tools it offers to better distribute the work and also to better navigate the project.</w:t>
-      </w:r>
-    </w:p>
-    <w:p>
-      <w:pPr>
-        <w:rPr>
-          <w:lang w:val="en-GB"/>
-        </w:rPr>
-      </w:pPr>
-      <w:r>
-        <w:rPr>
-          <w:lang w:val="en-GB"/>
-        </w:rPr>
-        <w:t>Technically speaking, in order to avoid confusion but still be able to easily share the work and have a reliable project, we used GitLab, which was provided by the university.</w:t>
+        <w:t xml:space="preserve">To manage task visualisation and see the work remaining, we used Jira and the tools it offers to better distribute the work </w:t>
+      </w:r>
+      <w:proofErr w:type="gramStart"/>
+      <w:r>
+        <w:rPr>
+          <w:lang w:val="en-GB"/>
+        </w:rPr>
+        <w:t>and also</w:t>
+      </w:r>
+      <w:proofErr w:type="gramEnd"/>
+      <w:r>
+        <w:rPr>
+          <w:lang w:val="en-GB"/>
+        </w:rPr>
+        <w:t xml:space="preserve"> to better navigate the project.</w:t>
+      </w:r>
+    </w:p>
+    <w:p>
+      <w:pPr>
+        <w:rPr>
+          <w:lang w:val="en-GB"/>
+        </w:rPr>
+      </w:pPr>
+      <w:r>
+        <w:rPr>
+          <w:lang w:val="en-GB"/>
+        </w:rPr>
+        <w:t xml:space="preserve">Technically speaking, </w:t>
+      </w:r>
+      <w:proofErr w:type="gramStart"/>
+      <w:r>
+        <w:rPr>
+          <w:lang w:val="en-GB"/>
+        </w:rPr>
+        <w:t>in order to</w:t>
+      </w:r>
+      <w:proofErr w:type="gramEnd"/>
+      <w:r>
+        <w:rPr>
+          <w:lang w:val="en-GB"/>
+        </w:rPr>
+        <w:t xml:space="preserve"> avoid confusion but still be able to easily share the work and have a reliable project, we used GitLab, which was provided by the university.</w:t>
       </w:r>
     </w:p>
     <w:p>
@@ -2038,14 +2082,28 @@
         <w:rPr>
           <w:lang w:val="en-GB"/>
         </w:rPr>
-        <w:t>stock_levels</w:t>
+        <w:t>stock_</w:t>
+      </w:r>
+      <w:proofErr w:type="gramStart"/>
+      <w:r>
+        <w:rPr>
+          <w:lang w:val="en-GB"/>
+        </w:rPr>
+        <w:t>levels</w:t>
       </w:r>
       <w:proofErr w:type="spellEnd"/>
       <w:r>
         <w:rPr>
           <w:lang w:val="en-GB"/>
         </w:rPr>
-        <w:t xml:space="preserve">: keeps track of the available quantity in stock for every product. </w:t>
+        <w:t>:</w:t>
+      </w:r>
+      <w:proofErr w:type="gramEnd"/>
+      <w:r>
+        <w:rPr>
+          <w:lang w:val="en-GB"/>
+        </w:rPr>
+        <w:t xml:space="preserve"> keeps track of the available quantity in stock for every product. </w:t>
       </w:r>
     </w:p>
     <w:p>
@@ -2072,14 +2130,28 @@
         <w:rPr>
           <w:lang w:val="en-GB"/>
         </w:rPr>
-        <w:t>sales_transactions</w:t>
+        <w:t>sales_</w:t>
+      </w:r>
+      <w:proofErr w:type="gramStart"/>
+      <w:r>
+        <w:rPr>
+          <w:lang w:val="en-GB"/>
+        </w:rPr>
+        <w:t>transactions</w:t>
       </w:r>
       <w:proofErr w:type="spellEnd"/>
       <w:r>
         <w:rPr>
           <w:lang w:val="en-GB"/>
         </w:rPr>
-        <w:t xml:space="preserve">: records all product sales, including transaction ID, product sold, date, and quantity. </w:t>
+        <w:t>:</w:t>
+      </w:r>
+      <w:proofErr w:type="gramEnd"/>
+      <w:r>
+        <w:rPr>
+          <w:lang w:val="en-GB"/>
+        </w:rPr>
+        <w:t xml:space="preserve"> records all product sales, including transaction ID, product sold, date, and quantity. </w:t>
       </w:r>
     </w:p>
     <w:p>
@@ -2184,6 +2256,249 @@
       </w:r>
     </w:p>
     <w:p>
+      <w:proofErr w:type="spellStart"/>
+      <w:r>
+        <w:t>We</w:t>
+      </w:r>
+      <w:proofErr w:type="spellEnd"/>
+      <w:r>
+        <w:t xml:space="preserve"> </w:t>
+      </w:r>
+      <w:proofErr w:type="spellStart"/>
+      <w:r>
+        <w:t>used</w:t>
+      </w:r>
+      <w:proofErr w:type="spellEnd"/>
+      <w:r>
+        <w:t xml:space="preserve"> the data </w:t>
+      </w:r>
+      <w:proofErr w:type="spellStart"/>
+      <w:r>
+        <w:t>generation</w:t>
+      </w:r>
+      <w:proofErr w:type="spellEnd"/>
+      <w:r>
+        <w:t xml:space="preserve"> script </w:t>
+      </w:r>
+      <w:proofErr w:type="spellStart"/>
+      <w:r>
+        <w:t>provided</w:t>
+      </w:r>
+      <w:proofErr w:type="spellEnd"/>
+      <w:r>
+        <w:t xml:space="preserve"> and </w:t>
+      </w:r>
+      <w:proofErr w:type="spellStart"/>
+      <w:r>
+        <w:t>modified</w:t>
+      </w:r>
+      <w:proofErr w:type="spellEnd"/>
+      <w:r>
+        <w:t xml:space="preserve"> </w:t>
+      </w:r>
+      <w:proofErr w:type="spellStart"/>
+      <w:r>
+        <w:t>it</w:t>
+      </w:r>
+      <w:proofErr w:type="spellEnd"/>
+      <w:r>
+        <w:t xml:space="preserve"> by </w:t>
+      </w:r>
+      <w:proofErr w:type="spellStart"/>
+      <w:r>
+        <w:t>creating</w:t>
+      </w:r>
+      <w:proofErr w:type="spellEnd"/>
+      <w:r>
+        <w:t xml:space="preserve"> a </w:t>
+      </w:r>
+      <w:proofErr w:type="spellStart"/>
+      <w:r>
+        <w:t>function</w:t>
+      </w:r>
+      <w:proofErr w:type="spellEnd"/>
+      <w:r>
+        <w:t xml:space="preserve"> </w:t>
+      </w:r>
+      <w:proofErr w:type="spellStart"/>
+      <w:r>
+        <w:t>that</w:t>
+      </w:r>
+      <w:proofErr w:type="spellEnd"/>
+      <w:r>
+        <w:t xml:space="preserve"> </w:t>
+      </w:r>
+      <w:proofErr w:type="spellStart"/>
+      <w:r>
+        <w:t>returns</w:t>
+      </w:r>
+      <w:proofErr w:type="spellEnd"/>
+      <w:r>
+        <w:t xml:space="preserve"> </w:t>
+      </w:r>
+      <w:proofErr w:type="spellStart"/>
+      <w:r>
+        <w:t>three</w:t>
+      </w:r>
+      <w:proofErr w:type="spellEnd"/>
+      <w:r>
+        <w:t xml:space="preserve"> </w:t>
+      </w:r>
+      <w:r>
+        <w:t xml:space="preserve">Pandas </w:t>
+      </w:r>
+      <w:proofErr w:type="spellStart"/>
+      <w:r>
+        <w:t>data</w:t>
+      </w:r>
+      <w:r>
+        <w:t>F</w:t>
+      </w:r>
+      <w:r>
+        <w:t>rames</w:t>
+      </w:r>
+      <w:proofErr w:type="spellEnd"/>
+      <w:r>
+        <w:t xml:space="preserve"> </w:t>
+      </w:r>
+      <w:r>
+        <w:t xml:space="preserve">: one for </w:t>
+      </w:r>
+      <w:proofErr w:type="spellStart"/>
+      <w:r>
+        <w:t>products</w:t>
+      </w:r>
+      <w:proofErr w:type="spellEnd"/>
+      <w:r>
+        <w:t xml:space="preserve">, one for </w:t>
+      </w:r>
+      <w:proofErr w:type="spellStart"/>
+      <w:r>
+        <w:t>inventory</w:t>
+      </w:r>
+      <w:proofErr w:type="spellEnd"/>
+      <w:r>
+        <w:t xml:space="preserve">, and one for </w:t>
+      </w:r>
+      <w:proofErr w:type="spellStart"/>
+      <w:r>
+        <w:t>purchases</w:t>
+      </w:r>
+      <w:proofErr w:type="spellEnd"/>
+      <w:r>
+        <w:t>.</w:t>
+      </w:r>
+    </w:p>
+    <w:p>
+      <w:r>
+        <w:t xml:space="preserve">Next, </w:t>
+      </w:r>
+      <w:proofErr w:type="spellStart"/>
+      <w:r>
+        <w:t>we</w:t>
+      </w:r>
+      <w:proofErr w:type="spellEnd"/>
+      <w:r>
+        <w:t xml:space="preserve"> </w:t>
+      </w:r>
+      <w:proofErr w:type="spellStart"/>
+      <w:r>
+        <w:t>created</w:t>
+      </w:r>
+      <w:proofErr w:type="spellEnd"/>
+      <w:r>
+        <w:t xml:space="preserve"> an insertion script </w:t>
+      </w:r>
+      <w:proofErr w:type="spellStart"/>
+      <w:r>
+        <w:t>that</w:t>
+      </w:r>
+      <w:proofErr w:type="spellEnd"/>
+      <w:r>
+        <w:t xml:space="preserve"> uses the </w:t>
+      </w:r>
+      <w:proofErr w:type="spellStart"/>
+      <w:r>
+        <w:t>httpx</w:t>
+      </w:r>
+      <w:proofErr w:type="spellEnd"/>
+      <w:r>
+        <w:t xml:space="preserve"> </w:t>
+      </w:r>
+      <w:proofErr w:type="spellStart"/>
+      <w:r>
+        <w:t>library</w:t>
+      </w:r>
+      <w:proofErr w:type="spellEnd"/>
+      <w:r>
+        <w:t xml:space="preserve"> </w:t>
+      </w:r>
+      <w:proofErr w:type="spellStart"/>
+      <w:r>
+        <w:t>because</w:t>
+      </w:r>
+      <w:proofErr w:type="spellEnd"/>
+      <w:r>
+        <w:t xml:space="preserve"> </w:t>
+      </w:r>
+      <w:proofErr w:type="spellStart"/>
+      <w:r>
+        <w:t>we</w:t>
+      </w:r>
+      <w:proofErr w:type="spellEnd"/>
+      <w:r>
+        <w:t xml:space="preserve"> are </w:t>
+      </w:r>
+      <w:proofErr w:type="spellStart"/>
+      <w:r>
+        <w:t>using</w:t>
+      </w:r>
+      <w:proofErr w:type="spellEnd"/>
+      <w:r>
+        <w:t xml:space="preserve"> </w:t>
+      </w:r>
+      <w:proofErr w:type="spellStart"/>
+      <w:r>
+        <w:t>FastAPI</w:t>
+      </w:r>
+      <w:proofErr w:type="spellEnd"/>
+      <w:r>
+        <w:t xml:space="preserve"> </w:t>
+      </w:r>
+      <w:proofErr w:type="spellStart"/>
+      <w:r>
+        <w:t>with</w:t>
+      </w:r>
+      <w:proofErr w:type="spellEnd"/>
+      <w:r>
+        <w:t xml:space="preserve"> POST </w:t>
+      </w:r>
+      <w:proofErr w:type="spellStart"/>
+      <w:r>
+        <w:t>requests</w:t>
+      </w:r>
+      <w:proofErr w:type="spellEnd"/>
+      <w:r>
+        <w:t xml:space="preserve">. This script inserts the data </w:t>
+      </w:r>
+      <w:proofErr w:type="spellStart"/>
+      <w:r>
+        <w:t>into</w:t>
+      </w:r>
+      <w:proofErr w:type="spellEnd"/>
+      <w:r>
+        <w:t xml:space="preserve"> the </w:t>
+      </w:r>
+      <w:proofErr w:type="spellStart"/>
+      <w:r>
+        <w:t>database</w:t>
+      </w:r>
+      <w:proofErr w:type="spellEnd"/>
+      <w:r>
+        <w:t>.</w:t>
+      </w:r>
+    </w:p>
+    <w:p>
       <w:pPr>
         <w:rPr>
           <w:rFonts w:asciiTheme="majorHAnsi" w:eastAsiaTheme="majorEastAsia" w:hAnsiTheme="majorHAnsi" w:cstheme="majorBidi"/>
@@ -2194,6 +2509,46 @@
           <w:szCs w:val="26"/>
         </w:rPr>
       </w:pPr>
+      <w:proofErr w:type="spellStart"/>
+      <w:r>
+        <w:t>We</w:t>
+      </w:r>
+      <w:proofErr w:type="spellEnd"/>
+      <w:r>
+        <w:t xml:space="preserve"> have to run </w:t>
+      </w:r>
+      <w:proofErr w:type="spellStart"/>
+      <w:r>
+        <w:t>this</w:t>
+      </w:r>
+      <w:proofErr w:type="spellEnd"/>
+      <w:r>
+        <w:t xml:space="preserve"> script </w:t>
+      </w:r>
+      <w:proofErr w:type="spellStart"/>
+      <w:r>
+        <w:t>manually</w:t>
+      </w:r>
+      <w:proofErr w:type="spellEnd"/>
+      <w:r>
+        <w:t xml:space="preserve"> </w:t>
+      </w:r>
+      <w:proofErr w:type="spellStart"/>
+      <w:r>
+        <w:t>after</w:t>
+      </w:r>
+      <w:proofErr w:type="spellEnd"/>
+      <w:r>
+        <w:t xml:space="preserve"> </w:t>
+      </w:r>
+      <w:proofErr w:type="spellStart"/>
+      <w:r>
+        <w:t>creating</w:t>
+      </w:r>
+      <w:proofErr w:type="spellEnd"/>
+      <w:r>
+        <w:t xml:space="preserve"> the container to insert the data.</w:t>
+      </w:r>
       <w:r>
         <w:br w:type="page"/>
       </w:r>
@@ -2277,8 +2632,16 @@
         <w:rPr>
           <w:lang w:val="en-GB"/>
         </w:rPr>
-        <w:t>The API was developed following the CRUD architecture where every model has the following routes :</w:t>
-      </w:r>
+        <w:t xml:space="preserve">The API was developed following the CRUD architecture where every model has the following </w:t>
+      </w:r>
+      <w:proofErr w:type="gramStart"/>
+      <w:r>
+        <w:rPr>
+          <w:lang w:val="en-GB"/>
+        </w:rPr>
+        <w:t>routes :</w:t>
+      </w:r>
+      <w:proofErr w:type="gramEnd"/>
     </w:p>
     <w:p>
       <w:pPr>
@@ -2380,8 +2743,16 @@
         <w:rPr>
           <w:lang w:val="en-GB"/>
         </w:rPr>
-        <w:t>The API is built with the following architecture :</w:t>
-      </w:r>
+        <w:t xml:space="preserve">The API is built with the following </w:t>
+      </w:r>
+      <w:proofErr w:type="gramStart"/>
+      <w:r>
+        <w:rPr>
+          <w:lang w:val="en-GB"/>
+        </w:rPr>
+        <w:t>architecture :</w:t>
+      </w:r>
+      <w:proofErr w:type="gramEnd"/>
     </w:p>
     <w:p>
       <w:pPr>
@@ -2395,7 +2766,7 @@
           <w:lang w:val="en-GB"/>
         </w:rPr>
         <w:drawing>
-          <wp:inline distT="0" distB="0" distL="0" distR="0" wp14:anchorId="73659395" wp14:editId="58751875">
+          <wp:inline distT="0" distB="0" distL="0" distR="0" wp14:anchorId="73659395" wp14:editId="78FE0587">
             <wp:extent cx="5760720" cy="2825115"/>
             <wp:effectExtent l="0" t="0" r="0" b="0"/>
             <wp:docPr id="363798712" name="Image 2"/>
@@ -2453,8 +2824,16 @@
         <w:rPr>
           <w:lang w:val="en-GB"/>
         </w:rPr>
-        <w:t>xample of object that beanie will map in the MongoDB database :</w:t>
-      </w:r>
+        <w:t xml:space="preserve">xample of object that beanie will map in the MongoDB </w:t>
+      </w:r>
+      <w:proofErr w:type="gramStart"/>
+      <w:r>
+        <w:rPr>
+          <w:lang w:val="en-GB"/>
+        </w:rPr>
+        <w:t>database :</w:t>
+      </w:r>
+      <w:proofErr w:type="gramEnd"/>
     </w:p>
     <w:p>
       <w:pPr>
@@ -2542,8 +2921,16 @@
           <w:lang w:val="en-GB"/>
         </w:rPr>
         <w:lastRenderedPageBreak/>
-        <w:t>Here is another example of a specific endpoints :</w:t>
-      </w:r>
+        <w:t xml:space="preserve">Here is another example of a specific </w:t>
+      </w:r>
+      <w:proofErr w:type="gramStart"/>
+      <w:r>
+        <w:rPr>
+          <w:lang w:val="en-GB"/>
+        </w:rPr>
+        <w:t>endpoints :</w:t>
+      </w:r>
+      <w:proofErr w:type="gramEnd"/>
     </w:p>
     <w:p>
       <w:pPr>
@@ -2557,7 +2944,7 @@
           <w:lang w:val="en-GB"/>
         </w:rPr>
         <w:drawing>
-          <wp:inline distT="0" distB="0" distL="0" distR="0" wp14:anchorId="326ECF30" wp14:editId="33B24104">
+          <wp:inline distT="0" distB="0" distL="0" distR="0" wp14:anchorId="326ECF30" wp14:editId="0FA99D23">
             <wp:extent cx="5760720" cy="2308860"/>
             <wp:effectExtent l="0" t="0" r="0" b="0"/>
             <wp:docPr id="1955063353" name="Image 3"/>
@@ -2728,7 +3115,21 @@
         <w:rPr>
           <w:lang w:val="en-GB"/>
         </w:rPr>
-        <w:t>We are eager to begin the second part of this project in order to produce a more meaningful and visual result.</w:t>
+        <w:t xml:space="preserve">We are eager to begin the second part of this project </w:t>
+      </w:r>
+      <w:proofErr w:type="gramStart"/>
+      <w:r>
+        <w:rPr>
+          <w:lang w:val="en-GB"/>
+        </w:rPr>
+        <w:t>in order to</w:t>
+      </w:r>
+      <w:proofErr w:type="gramEnd"/>
+      <w:r>
+        <w:rPr>
+          <w:lang w:val="en-GB"/>
+        </w:rPr>
+        <w:t xml:space="preserve"> produce a more meaningful and visual result.</w:t>
       </w:r>
     </w:p>
     <w:sectPr>
@@ -3705,6 +4106,7 @@
   <w:style w:type="character" w:default="1" w:styleId="Policepardfaut">
     <w:name w:val="Default Paragraph Font"/>
     <w:uiPriority w:val="1"/>
+    <w:semiHidden/>
     <w:unhideWhenUsed/>
   </w:style>
   <w:style w:type="table" w:default="1" w:styleId="TableauNormal">

</xml_diff>